<commit_message>
completing last written question
</commit_message>
<xml_diff>
--- a/hw6.docx
+++ b/hw6.docx
@@ -3747,8 +3747,100 @@
         </m:d>
       </m:oMath>
       <w:r>
-        <w:t>’ are key/value vectors corresponding to four, non-interchangeable positions (i.e., ordering of these vectors matter).</w:t>
-      </w:r>
+        <w:t xml:space="preserve">’ are key/value vectors corresponding to four, </w:t>
+      </w:r>
+      <w:r>
+        <w:lastRenderedPageBreak/>
+        <w:t>non-interchangeable positions (i.e., ordering of these vectors matter).</w:t>
+      </w:r>
+      <w:r>
+        <w:br/>
+      </w:r>
+      <w:r>
+        <w:rPr>
+          <w:noProof/>
+        </w:rPr>
+        <w:drawing>
+          <wp:inline distT="0" distB="0" distL="0" distR="0" wp14:anchorId="073C9769" wp14:editId="4EE293A3">
+            <wp:extent cx="3456709" cy="4141204"/>
+            <wp:effectExtent l="0" t="0" r="0" b="0"/>
+            <wp:docPr id="1410083447" name="Picture 1" descr="A close-up of math equations&#10;&#10;AI-generated content may be incorrect."/>
+            <wp:cNvGraphicFramePr>
+              <a:graphicFrameLocks xmlns:a="http://schemas.openxmlformats.org/drawingml/2006/main" noChangeAspect="1"/>
+            </wp:cNvGraphicFramePr>
+            <a:graphic xmlns:a="http://schemas.openxmlformats.org/drawingml/2006/main">
+              <a:graphicData uri="http://schemas.openxmlformats.org/drawingml/2006/picture">
+                <pic:pic xmlns:pic="http://schemas.openxmlformats.org/drawingml/2006/picture">
+                  <pic:nvPicPr>
+                    <pic:cNvPr id="1410083447" name="Picture 1" descr="A close-up of math equations&#10;&#10;AI-generated content may be incorrect."/>
+                    <pic:cNvPicPr/>
+                  </pic:nvPicPr>
+                  <pic:blipFill rotWithShape="1">
+                    <a:blip r:embed="rId10" cstate="print">
+                      <a:extLst>
+                        <a:ext uri="{28A0092B-C50C-407E-A947-70E740481C1C}">
+                          <a14:useLocalDpi xmlns:a14="http://schemas.microsoft.com/office/drawing/2010/main" val="0"/>
+                        </a:ext>
+                      </a:extLst>
+                    </a:blip>
+                    <a:srcRect t="5231" r="-2151"/>
+                    <a:stretch>
+                      <a:fillRect/>
+                    </a:stretch>
+                  </pic:blipFill>
+                  <pic:spPr bwMode="auto">
+                    <a:xfrm>
+                      <a:off x="0" y="0"/>
+                      <a:ext cx="3470258" cy="4157436"/>
+                    </a:xfrm>
+                    <a:prstGeom prst="rect">
+                      <a:avLst/>
+                    </a:prstGeom>
+                    <a:ln>
+                      <a:noFill/>
+                    </a:ln>
+                    <a:extLst>
+                      <a:ext uri="{53640926-AAD7-44D8-BBD7-CCE9431645EC}">
+                        <a14:shadowObscured xmlns:a14="http://schemas.microsoft.com/office/drawing/2010/main"/>
+                      </a:ext>
+                    </a:extLst>
+                  </pic:spPr>
+                </pic:pic>
+              </a:graphicData>
+            </a:graphic>
+          </wp:inline>
+        </w:drawing>
+      </w:r>
+    </w:p>
+    <w:p>
+      <w:pPr>
+        <w:numPr>
+          <w:ilvl w:val="0"/>
+          <w:numId w:val="1"/>
+        </w:numPr>
+      </w:pPr>
+      <w:proofErr w:type="gramStart"/>
+      <w:r>
+        <w:rPr>
+          <w:color w:val="0F9ED5" w:themeColor="accent4"/>
+        </w:rPr>
+        <w:t>[ 3</w:t>
+      </w:r>
+      <w:proofErr w:type="gramEnd"/>
+      <w:r>
+        <w:rPr>
+          <w:color w:val="0F9ED5" w:themeColor="accent4"/>
+        </w:rPr>
+        <w:t>, 2, -</w:t>
+      </w:r>
+      <w:proofErr w:type="gramStart"/>
+      <w:r>
+        <w:rPr>
+          <w:color w:val="0F9ED5" w:themeColor="accent4"/>
+        </w:rPr>
+        <w:t>4 ]</w:t>
+      </w:r>
+      <w:proofErr w:type="gramEnd"/>
       <w:r>
         <w:br/>
       </w:r>
@@ -3761,13 +3853,10 @@
         </w:numPr>
       </w:pPr>
       <w:r>
-        <w:rPr>
-          <w:highlight w:val="yellow"/>
-        </w:rPr>
-        <w:t>How</w:t>
-      </w:r>
-      <w:r>
-        <w:t xml:space="preserve"> does this design choice affect our ability to usefully train models involving attention? (</w:t>
+        <w:t>How does this design choice affect our ability to usefully train models involving</w:t>
+      </w:r>
+      <w:r>
+        <w:t xml:space="preserve"> attention? (</w:t>
       </w:r>
       <w:r>
         <w:rPr>
@@ -3824,14 +3913,19 @@
         <w:rPr>
           <w:color w:val="0F9ED5" w:themeColor="accent4"/>
         </w:rPr>
-        <w:t xml:space="preserve">, we would be removing the chance that the output could be anything other than one value. When computing the gradients, they would vanish as the same outputs were calculated. With no change in </w:t>
+        <w:t xml:space="preserve">, we would be removing the chance that the output could be anything other than one value. </w:t>
       </w:r>
       <w:r>
         <w:rPr>
           <w:color w:val="0F9ED5" w:themeColor="accent4"/>
         </w:rPr>
-        <w:lastRenderedPageBreak/>
-        <w:t xml:space="preserve">the gradients, there would be no updates made to the weights of the model, and training would cease. </w:t>
+        <w:t>Argmax is not differentiable, and the gradients would be 0 when calculating, because the output is always the same</w:t>
+      </w:r>
+      <w:r>
+        <w:rPr>
+          <w:color w:val="0F9ED5" w:themeColor="accent4"/>
+        </w:rPr>
+        <w:t xml:space="preserve">. With no change in the gradients, there would be no updates made to the weights of the model, and training would cease. </w:t>
       </w:r>
     </w:p>
     <w:p>
@@ -3841,6 +3935,7 @@
       <w:bookmarkStart w:id="3" w:name="Xf6b0575e830df7d185c87c88379bf6f1d72375f"/>
       <w:bookmarkEnd w:id="2"/>
       <w:r>
+        <w:lastRenderedPageBreak/>
         <w:t>Superposition of Information in Self-Attention</w:t>
       </w:r>
     </w:p>
@@ -4360,6 +4455,68 @@
       <w:r>
         <w:br/>
       </w:r>
+      <w:r>
+        <w:rPr>
+          <w:color w:val="0F9ED5" w:themeColor="accent4"/>
+        </w:rPr>
+        <w:t xml:space="preserve">When calculating the </w:t>
+      </w:r>
+      <w:proofErr w:type="spellStart"/>
+      <w:r>
+        <w:rPr>
+          <w:color w:val="0F9ED5" w:themeColor="accent4"/>
+        </w:rPr>
+        <w:t>softmax</w:t>
+      </w:r>
+      <w:proofErr w:type="spellEnd"/>
+      <w:r>
+        <w:rPr>
+          <w:color w:val="0F9ED5" w:themeColor="accent4"/>
+        </w:rPr>
+        <w:t xml:space="preserve"> scores, if there is one key vector that is much more similar to the query than the other keys, the </w:t>
+      </w:r>
+      <w:proofErr w:type="spellStart"/>
+      <w:r>
+        <w:rPr>
+          <w:color w:val="0F9ED5" w:themeColor="accent4"/>
+        </w:rPr>
+        <w:t>softmax</w:t>
+      </w:r>
+      <w:proofErr w:type="spellEnd"/>
+      <w:r>
+        <w:rPr>
+          <w:color w:val="0F9ED5" w:themeColor="accent4"/>
+        </w:rPr>
+        <w:t xml:space="preserve"> score for that key will be much higher than the other scores. As the score for the very similar key approaches 1, the </w:t>
+      </w:r>
+      <w:proofErr w:type="spellStart"/>
+      <w:r>
+        <w:rPr>
+          <w:color w:val="0F9ED5" w:themeColor="accent4"/>
+        </w:rPr>
+        <w:t>softmax</w:t>
+      </w:r>
+      <w:proofErr w:type="spellEnd"/>
+      <w:r>
+        <w:rPr>
+          <w:color w:val="0F9ED5" w:themeColor="accent4"/>
+        </w:rPr>
+        <w:t xml:space="preserve"> scores of the other keys approach 0, and the function behaves as argmax. Then, when multiplying by the value vector, that </w:t>
+      </w:r>
+      <w:proofErr w:type="spellStart"/>
+      <w:r>
+        <w:rPr>
+          <w:color w:val="0F9ED5" w:themeColor="accent4"/>
+        </w:rPr>
+        <w:t>softmax</w:t>
+      </w:r>
+      <w:proofErr w:type="spellEnd"/>
+      <w:r>
+        <w:rPr>
+          <w:color w:val="0F9ED5" w:themeColor="accent4"/>
+        </w:rPr>
+        <w:t xml:space="preserve"> score of near 1 will copy the value vector corresponding to the very similar key.</w:t>
+      </w:r>
     </w:p>
     <w:p>
       <w:pPr>
@@ -4367,6 +4524,9 @@
           <w:ilvl w:val="0"/>
           <w:numId w:val="5"/>
         </w:numPr>
+        <w:rPr>
+          <w:color w:val="0F9ED5" w:themeColor="accent4"/>
+        </w:rPr>
       </w:pPr>
       <w:r>
         <w:rPr>
@@ -5459,7 +5619,124 @@
         </m:d>
       </m:oMath>
       <w:r>
-        <w:t xml:space="preserve">, construct a matrix </w:t>
+        <w:t xml:space="preserve">, </w:t>
+      </w:r>
+      <m:oMath>
+        <m:d>
+          <m:dPr>
+            <m:begChr m:val="{"/>
+            <m:endChr m:val="}"/>
+            <m:ctrlPr>
+              <w:rPr>
+                <w:rFonts w:ascii="Cambria Math" w:hAnsi="Cambria Math"/>
+              </w:rPr>
+            </m:ctrlPr>
+          </m:dPr>
+          <m:e>
+            <m:sSub>
+              <m:sSubPr>
+                <m:ctrlPr>
+                  <w:rPr>
+                    <w:rFonts w:ascii="Cambria Math" w:hAnsi="Cambria Math"/>
+                  </w:rPr>
+                </m:ctrlPr>
+              </m:sSubPr>
+              <m:e>
+                <m:r>
+                  <m:rPr>
+                    <m:nor/>
+                  </m:rPr>
+                  <m:t>b</m:t>
+                </m:r>
+              </m:e>
+              <m:sub>
+                <m:r>
+                  <w:rPr>
+                    <w:rFonts w:ascii="Cambria Math" w:hAnsi="Cambria Math"/>
+                  </w:rPr>
+                  <m:t>1</m:t>
+                </m:r>
+              </m:sub>
+            </m:sSub>
+            <m:r>
+              <m:rPr>
+                <m:sty m:val="p"/>
+              </m:rPr>
+              <w:rPr>
+                <w:rFonts w:ascii="Cambria Math" w:hAnsi="Cambria Math"/>
+              </w:rPr>
+              <m:t>,</m:t>
+            </m:r>
+            <m:sSub>
+              <m:sSubPr>
+                <m:ctrlPr>
+                  <w:rPr>
+                    <w:rFonts w:ascii="Cambria Math" w:hAnsi="Cambria Math"/>
+                  </w:rPr>
+                </m:ctrlPr>
+              </m:sSubPr>
+              <m:e>
+                <m:r>
+                  <m:rPr>
+                    <m:nor/>
+                  </m:rPr>
+                  <m:t>b</m:t>
+                </m:r>
+              </m:e>
+              <m:sub>
+                <m:r>
+                  <w:rPr>
+                    <w:rFonts w:ascii="Cambria Math" w:hAnsi="Cambria Math"/>
+                  </w:rPr>
+                  <m:t>2</m:t>
+                </m:r>
+              </m:sub>
+            </m:sSub>
+            <m:r>
+              <m:rPr>
+                <m:sty m:val="p"/>
+              </m:rPr>
+              <w:rPr>
+                <w:rFonts w:ascii="Cambria Math" w:hAnsi="Cambria Math"/>
+              </w:rPr>
+              <m:t>,…,</m:t>
+            </m:r>
+            <m:sSub>
+              <m:sSubPr>
+                <m:ctrlPr>
+                  <w:rPr>
+                    <w:rFonts w:ascii="Cambria Math" w:hAnsi="Cambria Math"/>
+                  </w:rPr>
+                </m:ctrlPr>
+              </m:sSubPr>
+              <m:e>
+                <m:r>
+                  <m:rPr>
+                    <m:nor/>
+                  </m:rPr>
+                  <m:t>b</m:t>
+                </m:r>
+              </m:e>
+              <m:sub>
+                <m:r>
+                  <w:rPr>
+                    <w:rFonts w:ascii="Cambria Math" w:hAnsi="Cambria Math"/>
+                  </w:rPr>
+                  <m:t>p</m:t>
+                </m:r>
+              </m:sub>
+            </m:sSub>
+          </m:e>
+        </m:d>
+        <m:r>
+          <w:rPr>
+            <w:rFonts w:ascii="Cambria Math" w:hAnsi="Cambria Math"/>
+          </w:rPr>
+          <m:t xml:space="preserve"> </m:t>
+        </m:r>
+      </m:oMath>
+      <w:r>
+        <w:t xml:space="preserve">construct a matrix </w:t>
       </w:r>
       <m:oMath>
         <m:r>
@@ -5837,6 +6114,133 @@
       <w:r>
         <w:br/>
       </w:r>
+      <m:oMathPara>
+        <m:oMath>
+          <m:r>
+            <w:rPr>
+              <w:rFonts w:ascii="Cambria Math" w:hAnsi="Cambria Math"/>
+              <w:color w:val="0F9ED5" w:themeColor="accent4"/>
+            </w:rPr>
+            <w:lastRenderedPageBreak/>
+            <m:t>M=A</m:t>
+          </m:r>
+          <m:sSup>
+            <m:sSupPr>
+              <m:ctrlPr>
+                <w:rPr>
+                  <w:rFonts w:ascii="Cambria Math" w:hAnsi="Cambria Math"/>
+                  <w:i/>
+                  <w:color w:val="0F9ED5" w:themeColor="accent4"/>
+                </w:rPr>
+              </m:ctrlPr>
+            </m:sSupPr>
+            <m:e>
+              <m:d>
+                <m:dPr>
+                  <m:ctrlPr>
+                    <w:rPr>
+                      <w:rFonts w:ascii="Cambria Math" w:hAnsi="Cambria Math"/>
+                      <w:i/>
+                      <w:color w:val="0F9ED5" w:themeColor="accent4"/>
+                    </w:rPr>
+                  </m:ctrlPr>
+                </m:dPr>
+                <m:e>
+                  <m:sSup>
+                    <m:sSupPr>
+                      <m:ctrlPr>
+                        <w:rPr>
+                          <w:rFonts w:ascii="Cambria Math" w:hAnsi="Cambria Math"/>
+                          <w:i/>
+                          <w:color w:val="0F9ED5" w:themeColor="accent4"/>
+                        </w:rPr>
+                      </m:ctrlPr>
+                    </m:sSupPr>
+                    <m:e>
+                      <m:r>
+                        <w:rPr>
+                          <w:rFonts w:ascii="Cambria Math" w:hAnsi="Cambria Math"/>
+                          <w:color w:val="0F9ED5" w:themeColor="accent4"/>
+                        </w:rPr>
+                        <m:t>A</m:t>
+                      </m:r>
+                    </m:e>
+                    <m:sup>
+                      <m:r>
+                        <w:rPr>
+                          <w:rFonts w:ascii="Cambria Math" w:hAnsi="Cambria Math"/>
+                          <w:color w:val="0F9ED5" w:themeColor="accent4"/>
+                        </w:rPr>
+                        <m:t>T</m:t>
+                      </m:r>
+                    </m:sup>
+                  </m:sSup>
+                  <m:r>
+                    <w:rPr>
+                      <w:rFonts w:ascii="Cambria Math" w:hAnsi="Cambria Math"/>
+                      <w:color w:val="0F9ED5" w:themeColor="accent4"/>
+                    </w:rPr>
+                    <m:t>A</m:t>
+                  </m:r>
+                </m:e>
+              </m:d>
+            </m:e>
+            <m:sup>
+              <m:r>
+                <w:rPr>
+                  <w:rFonts w:ascii="Cambria Math" w:hAnsi="Cambria Math"/>
+                  <w:color w:val="0F9ED5" w:themeColor="accent4"/>
+                </w:rPr>
+                <m:t>-1</m:t>
+              </m:r>
+            </m:sup>
+          </m:sSup>
+          <m:sSup>
+            <m:sSupPr>
+              <m:ctrlPr>
+                <w:rPr>
+                  <w:rFonts w:ascii="Cambria Math" w:eastAsiaTheme="minorEastAsia" w:hAnsi="Cambria Math"/>
+                  <w:i/>
+                  <w:color w:val="0F9ED5" w:themeColor="accent4"/>
+                </w:rPr>
+              </m:ctrlPr>
+            </m:sSupPr>
+            <m:e>
+              <m:r>
+                <w:rPr>
+                  <w:rFonts w:ascii="Cambria Math" w:eastAsiaTheme="minorEastAsia" w:hAnsi="Cambria Math"/>
+                  <w:color w:val="0F9ED5" w:themeColor="accent4"/>
+                </w:rPr>
+                <m:t>A</m:t>
+              </m:r>
+            </m:e>
+            <m:sup>
+              <m:r>
+                <w:rPr>
+                  <w:rFonts w:ascii="Cambria Math" w:eastAsiaTheme="minorEastAsia" w:hAnsi="Cambria Math"/>
+                  <w:color w:val="0F9ED5" w:themeColor="accent4"/>
+                </w:rPr>
+                <m:t>T</m:t>
+              </m:r>
+            </m:sup>
+          </m:sSup>
+        </m:oMath>
+      </m:oMathPara>
+    </w:p>
+    <w:p>
+      <w:pPr>
+        <w:ind w:left="720"/>
+        <w:rPr>
+          <w:color w:val="0F9ED5" w:themeColor="accent4"/>
+        </w:rPr>
+      </w:pPr>
+      <w:r>
+        <w:rPr>
+          <w:b/>
+          <w:bCs/>
+        </w:rPr>
+        <w:t>Img2</w:t>
+      </w:r>
     </w:p>
     <w:p>
       <w:pPr>
@@ -5973,11 +6377,7 @@
         </m:sSub>
       </m:oMath>
       <w:r>
-        <w:t xml:space="preserve">, respectively. Assume that (1) all key vectors </w:t>
-      </w:r>
-      <w:r>
-        <w:lastRenderedPageBreak/>
-        <w:t xml:space="preserve">are orthogonal, so </w:t>
+        <w:t xml:space="preserve">, respectively. Assume that (1) all key vectors are orthogonal, so </w:t>
       </w:r>
       <m:oMath>
         <m:sSubSup>
@@ -6297,6 +6697,15 @@
       <w:r>
         <w:t xml:space="preserve"> and justify your answer.</w:t>
       </w:r>
+    </w:p>
+    <w:p/>
+    <w:p>
+      <w:pPr>
+        <w:ind w:left="720"/>
+      </w:pPr>
+      <w:r>
+        <w:t>Img3</w:t>
+      </w:r>
       <w:r>
         <w:br/>
       </w:r>
@@ -6310,7 +6719,7 @@
       <w:r>
         <w:t xml:space="preserve">  </w:t>
       </w:r>
-      <w:hyperlink r:id="rId10">
+      <w:hyperlink r:id="rId11">
         <w:r>
           <w:rPr>
             <w:rStyle w:val="Hyperlink"/>
@@ -7016,7 +7425,7 @@
       <w:r>
         <w:t xml:space="preserve">The code base for this homework can be found at </w:t>
       </w:r>
-      <w:hyperlink r:id="rId11">
+      <w:hyperlink r:id="rId12">
         <w:r>
           <w:rPr>
             <w:rStyle w:val="Hyperlink"/>
@@ -7034,7 +7443,11 @@
         <w:t>hw6</w:t>
       </w:r>
       <w:r>
-        <w:t xml:space="preserve"> directory. Your task is to fill in the missing parts in the skeleton code, following the requirements, guidance, and tips provided in this pdf and the comments in the corresponding .py files. The code base has the following structure:</w:t>
+        <w:t xml:space="preserve"> directory. Your task is to fill in the missing parts in the skeleton code, following the requirements, </w:t>
+      </w:r>
+      <w:r>
+        <w:lastRenderedPageBreak/>
+        <w:t>guidance, and tips provided in this pdf and the comments in the corresponding .py files. The code base has the following structure:</w:t>
       </w:r>
     </w:p>
     <w:p>
@@ -7083,11 +7496,7 @@
         <w:t>TODOs</w:t>
       </w:r>
       <w:r>
-        <w:t xml:space="preserve"> — Your tasks include 1) generate plots and/or write short answers based on the results of running the code; 2) fill in the blanks in the skeleton to complete the code. We </w:t>
-      </w:r>
-      <w:r>
-        <w:lastRenderedPageBreak/>
-        <w:t xml:space="preserve">will explicitly mark these plotting, written answer, and filling-in-the-blank tasks as </w:t>
+        <w:t xml:space="preserve"> — Your tasks include 1) generate plots and/or write short answers based on the results of running the code; 2) fill in the blanks in the skeleton to complete the code. We will explicitly mark these plotting, written answer, and filling-in-the-blank tasks as </w:t>
       </w:r>
       <w:r>
         <w:rPr>
@@ -7178,7 +7587,7 @@
       <w:r>
         <w:t xml:space="preserve">In this programming assignment, you will get your hands dirtier with building self-supervised models. You will build a classifier using the Huggingface Transformer library and PyTorch. This classifier is expected to solve the BoolQ dataset . You can find this dataset on Huggingface’s dataset hub: </w:t>
       </w:r>
-      <w:hyperlink r:id="rId12">
+      <w:hyperlink r:id="rId13">
         <w:r>
           <w:rPr>
             <w:rStyle w:val="Hyperlink"/>
@@ -7289,6 +7698,7 @@
       <w:bookmarkStart w:id="11" w:name="finetuning-basics"/>
       <w:bookmarkEnd w:id="10"/>
       <w:r>
+        <w:lastRenderedPageBreak/>
         <w:t>Finetuning: Basics</w:t>
       </w:r>
     </w:p>
@@ -7302,7 +7712,7 @@
       <w:r>
         <w:t xml:space="preserve">Let’s start with the basic full finetuning, where all the parameters will be updated during the training. Specifically, we will use </w:t>
       </w:r>
-      <w:hyperlink r:id="rId13" w:anchor="transformers.AutoModelForSequenceClassification">
+      <w:hyperlink r:id="rId14" w:anchor="transformers.AutoModelForSequenceClassification">
         <w:r>
           <w:rPr>
             <w:rStyle w:val="VerbatimChar"/>
@@ -7313,7 +7723,7 @@
       <w:r>
         <w:t xml:space="preserve"> which implements a classifier that maps the representation of encoder LMs (BERT, RoBERTa, etc.) into a fixed set of labels. Use this class to build a binary classifier using the representations of </w:t>
       </w:r>
-      <w:hyperlink r:id="rId14">
+      <w:hyperlink r:id="rId15">
         <w:r>
           <w:rPr>
             <w:rStyle w:val="VerbatimChar"/>
@@ -7322,11 +7732,7 @@
         </w:r>
       </w:hyperlink>
       <w:r>
-        <w:t xml:space="preserve"> . The starter code for full </w:t>
-      </w:r>
-      <w:r>
-        <w:lastRenderedPageBreak/>
-        <w:t xml:space="preserve">finetuning in </w:t>
+        <w:t xml:space="preserve"> . The starter code for full finetuning in </w:t>
       </w:r>
       <w:r>
         <w:rPr>
@@ -7529,6 +7935,7 @@
         <w:br/>
       </w:r>
       <w:r>
+        <w:lastRenderedPageBreak/>
         <w:br/>
       </w:r>
     </w:p>
@@ -7549,7 +7956,7 @@
       <w:r>
         <w:t xml:space="preserve"> Now repeat the previous experiment with other models. In particular, create a </w:t>
       </w:r>
-      <w:hyperlink r:id="rId15">
+      <w:hyperlink r:id="rId16">
         <w:r>
           <w:rPr>
             <w:rStyle w:val="Hyperlink"/>
@@ -7567,11 +7974,7 @@
         <w:t>distilBERT-base-uncased, BERT-base-uncased, BERT-large-uncased, BERT-base-cased, BERT-large-cased, RoBERTa-base, RoBERTa-large</w:t>
       </w:r>
       <w:r>
-        <w:t xml:space="preserve">. Note, it is </w:t>
-      </w:r>
-      <w:r>
-        <w:lastRenderedPageBreak/>
-        <w:t>possible that some of these models wouldn’t fit in your compute environment for any choice of batch size, in which case report 0 for their performance.</w:t>
+        <w:t>. Note, it is possible that some of these models wouldn’t fit in your compute environment for any choice of batch size, in which case report 0 for their performance.</w:t>
       </w:r>
     </w:p>
     <w:p>
@@ -7839,7 +8242,7 @@
         <w:br/>
         <w:t xml:space="preserve">Instead of using </w:t>
       </w:r>
-      <w:hyperlink r:id="rId16" w:anchor="transformers.AutoModelForSequenceClassification">
+      <w:hyperlink r:id="rId17" w:anchor="transformers.AutoModelForSequenceClassification">
         <w:r>
           <w:rPr>
             <w:rStyle w:val="VerbatimChar"/>
@@ -7850,7 +8253,7 @@
       <w:r>
         <w:t xml:space="preserve">, we now use the base </w:t>
       </w:r>
-      <w:hyperlink r:id="rId17" w:anchor="transformers.AutoModel">
+      <w:hyperlink r:id="rId18" w:anchor="transformers.AutoModel">
         <w:r>
           <w:rPr>
             <w:rStyle w:val="VerbatimChar"/>
@@ -7880,6 +8283,7 @@
         <w:rPr>
           <w:noProof/>
         </w:rPr>
+        <w:lastRenderedPageBreak/>
         <w:drawing>
           <wp:inline distT="0" distB="0" distL="0" distR="0" wp14:anchorId="7A03CBA0" wp14:editId="7A03CBA1">
             <wp:extent cx="5334000" cy="3000375"/>
@@ -7896,7 +8300,7 @@
                     </pic:cNvPicPr>
                   </pic:nvPicPr>
                   <pic:blipFill>
-                    <a:blip r:embed="rId18"/>
+                    <a:blip r:embed="rId19"/>
                     <a:stretch>
                       <a:fillRect/>
                     </a:stretch>
@@ -7978,7 +8382,6 @@
         </w:numPr>
       </w:pPr>
       <w:r>
-        <w:lastRenderedPageBreak/>
         <w:t xml:space="preserve">in </w:t>
       </w:r>
       <w:r>
@@ -8174,6 +8577,9 @@
       </w:r>
       <w:r>
         <w:br/>
+      </w:r>
+      <w:r>
+        <w:lastRenderedPageBreak/>
         <w:t>Now let’s implement head-tuning by adding a binary classifier on the averaged sentence representation.</w:t>
       </w:r>
       <w:r>
@@ -8380,7 +8786,6 @@
         <w:rPr>
           <w:rStyle w:val="FootnoteReference"/>
         </w:rPr>
-        <w:lastRenderedPageBreak/>
         <w:footnoteReference w:id="6"/>
       </w:r>
       <w:r>
@@ -8407,7 +8812,7 @@
       <w:r>
         <w:t xml:space="preserve"> Here is a simple </w:t>
       </w:r>
-      <w:hyperlink r:id="rId19">
+      <w:hyperlink r:id="rId20">
         <w:r>
           <w:rPr>
             <w:rStyle w:val="Hyperlink"/>
@@ -8418,7 +8823,7 @@
       <w:r>
         <w:t xml:space="preserve"> on how to use </w:t>
       </w:r>
-      <w:hyperlink r:id="rId20">
+      <w:hyperlink r:id="rId21">
         <w:r>
           <w:rPr>
             <w:rStyle w:val="Hyperlink"/>
@@ -8722,7 +9127,11 @@
         </m:sSup>
       </m:oMath>
       <w:r>
-        <w:t>, write down the number of parameters whose gradients and optimizer states we need to store:</w:t>
+        <w:t xml:space="preserve">, write down the number of parameters whose </w:t>
+      </w:r>
+      <w:r>
+        <w:lastRenderedPageBreak/>
+        <w:t>gradients and optimizer states we need to store:</w:t>
       </w:r>
       <w:r>
         <w:br/>
@@ -8787,7 +9196,7 @@
       <w:r>
         <w:t xml:space="preserve"> to it and implement the LoRA fine-tuning method using the </w:t>
       </w:r>
-      <w:hyperlink r:id="rId21">
+      <w:hyperlink r:id="rId22">
         <w:r>
           <w:rPr>
             <w:rStyle w:val="Hyperlink"/>
@@ -8831,7 +9240,7 @@
       <w:r>
         <w:t xml:space="preserve"> You should </w:t>
       </w:r>
-      <w:hyperlink r:id="rId22">
+      <w:hyperlink r:id="rId23">
         <w:r>
           <w:rPr>
             <w:rStyle w:val="Hyperlink"/>
@@ -8853,7 +9262,7 @@
       <w:r>
         <w:t xml:space="preserve">The OpenAI API is a paid service. OpenAI will give you a few dollars in credit when you first create your account (See the </w:t>
       </w:r>
-      <w:hyperlink r:id="rId23">
+      <w:hyperlink r:id="rId24">
         <w:r>
           <w:rPr>
             <w:rStyle w:val="Hyperlink"/>
@@ -8864,7 +9273,7 @@
       <w:r>
         <w:t xml:space="preserve"> page). For this assignment, the cost should be less than that. For the first part of the assignment, we’ll get warmed up by playing with the OpenAI API via its </w:t>
       </w:r>
-      <w:hyperlink r:id="rId24">
+      <w:hyperlink r:id="rId25">
         <w:r>
           <w:rPr>
             <w:rStyle w:val="Hyperlink"/>
@@ -8886,7 +9295,6 @@
       </w:pPr>
       <w:bookmarkStart w:id="15" w:name="openai"/>
       <w:r>
-        <w:lastRenderedPageBreak/>
         <w:t>OpenAI</w:t>
       </w:r>
       <w:bookmarkEnd w:id="15"/>
@@ -8901,7 +9309,7 @@
       <w:r>
         <w:t xml:space="preserve">OpenAI products offer a wide spectrum of </w:t>
       </w:r>
-      <w:hyperlink r:id="rId25">
+      <w:hyperlink r:id="rId26">
         <w:r>
           <w:rPr>
             <w:rStyle w:val="Hyperlink"/>
@@ -8946,7 +9354,7 @@
       <w:r>
         <w:t>(</w:t>
       </w:r>
-      <w:hyperlink r:id="rId26">
+      <w:hyperlink r:id="rId27">
         <w:r>
           <w:rPr>
             <w:rStyle w:val="Hyperlink"/>
@@ -8957,7 +9365,7 @@
       <w:r>
         <w:t xml:space="preserve">, </w:t>
       </w:r>
-      <w:hyperlink r:id="rId27">
+      <w:hyperlink r:id="rId28">
         <w:r>
           <w:rPr>
             <w:rStyle w:val="Hyperlink"/>
@@ -8977,7 +9385,7 @@
       <w:r>
         <w:t xml:space="preserve"> (</w:t>
       </w:r>
-      <w:hyperlink r:id="rId28">
+      <w:hyperlink r:id="rId29">
         <w:r>
           <w:rPr>
             <w:rStyle w:val="Hyperlink"/>
@@ -8988,7 +9396,7 @@
       <w:r>
         <w:t xml:space="preserve">, </w:t>
       </w:r>
-      <w:hyperlink r:id="rId29">
+      <w:hyperlink r:id="rId30">
         <w:r>
           <w:rPr>
             <w:rStyle w:val="Hyperlink"/>
@@ -9083,6 +9491,7 @@
         </w:numPr>
       </w:pPr>
       <w:r>
+        <w:lastRenderedPageBreak/>
         <w:t>Now save its output for the end of the semester for your course reviews ... just kidding!!</w:t>
       </w:r>
     </w:p>
@@ -9114,7 +9523,7 @@
       <w:r>
         <w:t xml:space="preserve"> GPT models come in several different sizes and capabilities. You can read more documentation on these models </w:t>
       </w:r>
-      <w:hyperlink r:id="rId30">
+      <w:hyperlink r:id="rId31">
         <w:r>
           <w:rPr>
             <w:rStyle w:val="Hyperlink"/>
@@ -9255,7 +9664,6 @@
         </w:numPr>
       </w:pPr>
       <w:r>
-        <w:lastRenderedPageBreak/>
         <w:t xml:space="preserve">For the remaining parts of this section, set the engine to </w:t>
       </w:r>
       <w:r>
@@ -9342,6 +9750,7 @@
         </w:numPr>
       </w:pPr>
       <w:r>
+        <w:lastRenderedPageBreak/>
         <w:t>For example, let’s try the following prompt:</w:t>
       </w:r>
       <w:r>
@@ -9468,11 +9877,7 @@
         </w:numPr>
       </w:pPr>
       <w:r>
-        <w:t xml:space="preserve">You can use the playground to create a skeleton code to start with based on a prompt that you can then use in your Python projects. Click on the “View </w:t>
-      </w:r>
-      <w:r>
-        <w:lastRenderedPageBreak/>
-        <w:t>Code” button on the top-right, and you’ll get some code that you can convert into a script.</w:t>
+        <w:t>You can use the playground to create a skeleton code to start with based on a prompt that you can then use in your Python projects. Click on the “View Code” button on the top-right, and you’ll get some code that you can convert into a script.</w:t>
       </w:r>
     </w:p>
     <w:p>
@@ -9485,7 +9890,7 @@
       <w:r>
         <w:t xml:space="preserve">You can also refer to the full documentation for </w:t>
       </w:r>
-      <w:hyperlink r:id="rId31">
+      <w:hyperlink r:id="rId32">
         <w:r>
           <w:rPr>
             <w:rStyle w:val="Hyperlink"/>
@@ -9496,7 +9901,7 @@
       <w:r>
         <w:t xml:space="preserve"> and </w:t>
       </w:r>
-      <w:hyperlink r:id="rId32">
+      <w:hyperlink r:id="rId33">
         <w:r>
           <w:rPr>
             <w:rStyle w:val="Hyperlink"/>
@@ -9518,7 +9923,7 @@
       <w:r>
         <w:t xml:space="preserve">Using OpenAI API requests an API key. You can generate a key associated with your account </w:t>
       </w:r>
-      <w:hyperlink r:id="rId33">
+      <w:hyperlink r:id="rId34">
         <w:r>
           <w:rPr>
             <w:rStyle w:val="Hyperlink"/>
@@ -9538,7 +9943,7 @@
       <w:r>
         <w:t xml:space="preserve"> on your compute environment before running the script. Or refer to the </w:t>
       </w:r>
-      <w:hyperlink r:id="rId34">
+      <w:hyperlink r:id="rId35">
         <w:r>
           <w:rPr>
             <w:rStyle w:val="Hyperlink"/>
@@ -9571,8 +9976,8 @@
       <w:bookmarkEnd w:id="16"/>
     </w:p>
     <w:sectPr>
-      <w:headerReference w:type="default" r:id="rId35"/>
-      <w:footerReference w:type="default" r:id="rId36"/>
+      <w:headerReference w:type="default" r:id="rId36"/>
+      <w:footerReference w:type="default" r:id="rId37"/>
       <w:footnotePr>
         <w:numRestart w:val="eachSect"/>
       </w:footnotePr>
@@ -11534,6 +11939,14 @@
     <w:link w:val="Footer"/>
     <w:rsid w:val="00093FEA"/>
   </w:style>
+  <w:style w:type="character" w:styleId="PlaceholderText">
+    <w:name w:val="Placeholder Text"/>
+    <w:basedOn w:val="DefaultParagraphFont"/>
+    <w:rsid w:val="00163735"/>
+    <w:rPr>
+      <w:color w:val="666666"/>
+    </w:rPr>
+  </w:style>
 </w:styles>
 </file>
 
@@ -11833,18 +12246,6 @@
 </file>
 
 <file path=customXml/item1.xml><?xml version="1.0" encoding="utf-8"?>
-<p:properties xmlns:p="http://schemas.microsoft.com/office/2006/metadata/properties" xmlns:xsi="http://www.w3.org/2001/XMLSchema-instance" xmlns:pc="http://schemas.microsoft.com/office/infopath/2007/PartnerControls">
-  <documentManagement>
-    <Tag xmlns="e3b5c32c-df6c-443f-b08b-73d85d62f2b5" xsi:nil="true"/>
-    <lcf76f155ced4ddcb4097134ff3c332f xmlns="e3b5c32c-df6c-443f-b08b-73d85d62f2b5">
-      <Terms xmlns="http://schemas.microsoft.com/office/infopath/2007/PartnerControls"/>
-    </lcf76f155ced4ddcb4097134ff3c332f>
-    <TaxCatchAll xmlns="168931df-3f45-4445-be76-105235143e52" xsi:nil="true"/>
-  </documentManagement>
-</p:properties>
-</file>
-
-<file path=customXml/item2.xml><?xml version="1.0" encoding="utf-8"?>
 <ct:contentTypeSchema xmlns:ct="http://schemas.microsoft.com/office/2006/metadata/contentType" xmlns:ma="http://schemas.microsoft.com/office/2006/metadata/properties/metaAttributes" ct:_="" ma:_="" ma:contentTypeName="Document" ma:contentTypeID="0x010100681B81209776AF40B8AAD3C366C78D42" ma:contentTypeVersion="19" ma:contentTypeDescription="Create a new document." ma:contentTypeScope="" ma:versionID="fbb3406e25de908b5a868738d5cb1834">
   <xsd:schema xmlns:xsd="http://www.w3.org/2001/XMLSchema" xmlns:xs="http://www.w3.org/2001/XMLSchema" xmlns:p="http://schemas.microsoft.com/office/2006/metadata/properties" xmlns:ns2="e3b5c32c-df6c-443f-b08b-73d85d62f2b5" xmlns:ns3="168931df-3f45-4445-be76-105235143e52" targetNamespace="http://schemas.microsoft.com/office/2006/metadata/properties" ma:root="true" ma:fieldsID="a51a2fd210533027d0c682d7a8bd76c2" ns2:_="" ns3:_="">
     <xsd:import namespace="e3b5c32c-df6c-443f-b08b-73d85d62f2b5"/>
@@ -12107,6 +12508,18 @@
 </ct:contentTypeSchema>
 </file>
 
+<file path=customXml/item2.xml><?xml version="1.0" encoding="utf-8"?>
+<p:properties xmlns:p="http://schemas.microsoft.com/office/2006/metadata/properties" xmlns:xsi="http://www.w3.org/2001/XMLSchema-instance" xmlns:pc="http://schemas.microsoft.com/office/infopath/2007/PartnerControls">
+  <documentManagement>
+    <Tag xmlns="e3b5c32c-df6c-443f-b08b-73d85d62f2b5" xsi:nil="true"/>
+    <lcf76f155ced4ddcb4097134ff3c332f xmlns="e3b5c32c-df6c-443f-b08b-73d85d62f2b5">
+      <Terms xmlns="http://schemas.microsoft.com/office/infopath/2007/PartnerControls"/>
+    </lcf76f155ced4ddcb4097134ff3c332f>
+    <TaxCatchAll xmlns="168931df-3f45-4445-be76-105235143e52" xsi:nil="true"/>
+  </documentManagement>
+</p:properties>
+</file>
+
 <file path=customXml/item3.xml><?xml version="1.0" encoding="utf-8"?>
 <?mso-contentType ?>
 <FormTemplates xmlns="http://schemas.microsoft.com/sharepoint/v3/contenttype/forms">
@@ -12117,17 +12530,6 @@
 </file>
 
 <file path=customXml/itemProps1.xml><?xml version="1.0" encoding="utf-8"?>
-<ds:datastoreItem xmlns:ds="http://schemas.openxmlformats.org/officeDocument/2006/customXml" ds:itemID="{AB1BB709-6A30-43F7-A2D4-D1FCD96608C8}">
-  <ds:schemaRefs>
-    <ds:schemaRef ds:uri="http://schemas.microsoft.com/office/2006/metadata/properties"/>
-    <ds:schemaRef ds:uri="http://schemas.microsoft.com/office/infopath/2007/PartnerControls"/>
-    <ds:schemaRef ds:uri="e3b5c32c-df6c-443f-b08b-73d85d62f2b5"/>
-    <ds:schemaRef ds:uri="168931df-3f45-4445-be76-105235143e52"/>
-  </ds:schemaRefs>
-</ds:datastoreItem>
-</file>
-
-<file path=customXml/itemProps2.xml><?xml version="1.0" encoding="utf-8"?>
 <ds:datastoreItem xmlns:ds="http://schemas.openxmlformats.org/officeDocument/2006/customXml" ds:itemID="{7034D20B-B55D-4067-859B-C05F34FD26D8}">
   <ds:schemaRefs>
     <ds:schemaRef ds:uri="http://schemas.microsoft.com/office/2006/metadata/contentType"/>
@@ -12146,6 +12548,17 @@
 </ds:datastoreItem>
 </file>
 
+<file path=customXml/itemProps2.xml><?xml version="1.0" encoding="utf-8"?>
+<ds:datastoreItem xmlns:ds="http://schemas.openxmlformats.org/officeDocument/2006/customXml" ds:itemID="{AB1BB709-6A30-43F7-A2D4-D1FCD96608C8}">
+  <ds:schemaRefs>
+    <ds:schemaRef ds:uri="http://schemas.microsoft.com/office/2006/metadata/properties"/>
+    <ds:schemaRef ds:uri="http://schemas.microsoft.com/office/infopath/2007/PartnerControls"/>
+    <ds:schemaRef ds:uri="e3b5c32c-df6c-443f-b08b-73d85d62f2b5"/>
+    <ds:schemaRef ds:uri="168931df-3f45-4445-be76-105235143e52"/>
+  </ds:schemaRefs>
+</ds:datastoreItem>
+</file>
+
 <file path=customXml/itemProps3.xml><?xml version="1.0" encoding="utf-8"?>
 <ds:datastoreItem xmlns:ds="http://schemas.openxmlformats.org/officeDocument/2006/customXml" ds:itemID="{B2F1EB14-E71F-45B1-B32B-80440BD859A3}">
   <ds:schemaRefs>

</xml_diff>